<commit_message>
Hoja De Presentacion Realizada
</commit_message>
<xml_diff>
--- a/LeyDeCoulomb.docx
+++ b/LeyDeCoulomb.docx
@@ -105,7 +105,7 @@
           <w:sz w:val="40"/>
           <w:szCs w:val="40"/>
         </w:rPr>
-        <w:t xml:space="preserve">Solución de ejercicios </w:t>
+        <w:t>Informe de laboratorio</w:t>
       </w:r>
       <w:r>
         <w:rPr>
@@ -133,15 +133,7 @@
           <w:sz w:val="40"/>
           <w:szCs w:val="40"/>
         </w:rPr>
-        <w:t>Ley de coulomb</w:t>
-      </w:r>
-      <w:r>
-        <w:rPr>
-          <w:rFonts w:ascii="Times New Roman" w:eastAsia="Gungsuh" w:hAnsi="Times New Roman" w:cs="Times New Roman"/>
-          <w:sz w:val="40"/>
-          <w:szCs w:val="40"/>
-        </w:rPr>
-        <w:t xml:space="preserve">  </w:t>
+        <w:t>Análisis y manejo de circuitos</w:t>
       </w:r>
     </w:p>
     <w:p>
@@ -211,48 +203,19 @@
           <w:sz w:val="32"/>
           <w:szCs w:val="32"/>
         </w:rPr>
-        <w:t xml:space="preserve">Juan Luis Silva Aldana </w:t>
-      </w:r>
-    </w:p>
-    <w:p>
-      <w:pPr>
-        <w:jc w:val="center"/>
-        <w:rPr>
-          <w:rFonts w:ascii="Arial" w:eastAsia="Gungsuh" w:hAnsi="Arial" w:cs="Arial"/>
-          <w:b/>
-          <w:sz w:val="32"/>
-          <w:szCs w:val="32"/>
-        </w:rPr>
-      </w:pPr>
-      <w:r>
-        <w:rPr>
-          <w:rFonts w:ascii="Arial" w:eastAsia="Gungsuh" w:hAnsi="Arial" w:cs="Arial"/>
-          <w:b/>
-          <w:sz w:val="32"/>
-          <w:szCs w:val="32"/>
-        </w:rPr>
-        <w:t xml:space="preserve">Winder Javier Sandoval Peñaloza </w:t>
-      </w:r>
-    </w:p>
-    <w:p>
-      <w:pPr>
-        <w:jc w:val="center"/>
-        <w:rPr>
-          <w:rFonts w:ascii="Arial" w:eastAsia="Gungsuh" w:hAnsi="Arial" w:cs="Arial"/>
-          <w:b/>
-          <w:sz w:val="32"/>
-          <w:szCs w:val="32"/>
-        </w:rPr>
-      </w:pPr>
-      <w:r>
-        <w:rPr>
-          <w:rFonts w:ascii="Arial" w:eastAsia="Gungsuh" w:hAnsi="Arial" w:cs="Arial"/>
-          <w:b/>
-          <w:sz w:val="32"/>
-          <w:szCs w:val="32"/>
-        </w:rPr>
-        <w:t>Miguel Ángel Torne</w:t>
-      </w:r>
+        <w:t xml:space="preserve">Wholphin Guillot Montes </w:t>
+      </w:r>
+    </w:p>
+    <w:p>
+      <w:pPr>
+        <w:jc w:val="center"/>
+        <w:rPr>
+          <w:rFonts w:ascii="Arial" w:eastAsia="Gungsuh" w:hAnsi="Arial" w:cs="Arial"/>
+          <w:b/>
+          <w:sz w:val="32"/>
+          <w:szCs w:val="32"/>
+        </w:rPr>
+      </w:pPr>
     </w:p>
     <w:p>
       <w:pPr>
@@ -382,21 +345,39 @@
           <w:sz w:val="32"/>
           <w:szCs w:val="32"/>
         </w:rPr>
-        <w:t>13/08/2017</w:t>
+        <w:t>3/03</w:t>
+      </w:r>
+      <w:r>
+        <w:rPr>
+          <w:rFonts w:ascii="Arial" w:eastAsia="Gungsuh" w:hAnsi="Arial" w:cs="Arial"/>
+          <w:b/>
+          <w:sz w:val="32"/>
+          <w:szCs w:val="32"/>
+        </w:rPr>
+        <w:t>/2017</w:t>
+      </w:r>
+    </w:p>
+    <w:p>
+      <w:pPr>
+        <w:jc w:val="center"/>
+        <w:rPr>
+          <w:rFonts w:ascii="Arial" w:eastAsia="Gungsuh" w:hAnsi="Arial" w:cs="Arial"/>
+          <w:b/>
+          <w:sz w:val="32"/>
+          <w:szCs w:val="32"/>
+        </w:rPr>
+      </w:pPr>
+      <w:r>
+        <w:rPr>
+          <w:rFonts w:ascii="Arial" w:eastAsia="Gungsuh" w:hAnsi="Arial" w:cs="Arial"/>
+          <w:b/>
+          <w:sz w:val="32"/>
+          <w:szCs w:val="32"/>
+        </w:rPr>
+        <w:t xml:space="preserve">     </w:t>
       </w:r>
       <w:bookmarkStart w:id="0" w:name="_GoBack"/>
       <w:bookmarkEnd w:id="0"/>
-    </w:p>
-    <w:p>
-      <w:pPr>
-        <w:jc w:val="center"/>
-        <w:rPr>
-          <w:rFonts w:ascii="Arial" w:eastAsia="Gungsuh" w:hAnsi="Arial" w:cs="Arial"/>
-          <w:b/>
-          <w:sz w:val="32"/>
-          <w:szCs w:val="32"/>
-        </w:rPr>
-      </w:pPr>
     </w:p>
     <w:p>
       <w:pPr>
@@ -413,6 +394,7 @@
           <w:sz w:val="96"/>
           <w:szCs w:val="96"/>
         </w:rPr>
+        <w:lastRenderedPageBreak/>
         <w:t xml:space="preserve"> </w:t>
       </w:r>
     </w:p>

</xml_diff>

<commit_message>
Tabla de contenido (Falta por terminar)
</commit_message>
<xml_diff>
--- a/LeyDeCoulomb.docx
+++ b/LeyDeCoulomb.docx
@@ -53,7 +53,7 @@
                     <pic:cNvPicPr/>
                   </pic:nvPicPr>
                   <pic:blipFill>
-                    <a:blip r:embed="rId4">
+                    <a:blip r:embed="rId6">
                       <a:extLst>
                         <a:ext uri="{28A0092B-C50C-407E-A947-70E740481C1C}">
                           <a14:useLocalDpi xmlns:a14="http://schemas.microsoft.com/office/drawing/2010/main" val="0"/>
@@ -376,27 +376,395 @@
         </w:rPr>
         <w:t xml:space="preserve">     </w:t>
       </w:r>
-      <w:bookmarkStart w:id="0" w:name="_GoBack"/>
-      <w:bookmarkEnd w:id="0"/>
-    </w:p>
-    <w:p>
-      <w:pPr>
-        <w:jc w:val="center"/>
+    </w:p>
+    <w:p>
+      <w:pPr>
+        <w:pStyle w:val="Ttulo7"/>
+        <w:rPr>
+          <w:rFonts w:ascii="Arabic Typesetting" w:eastAsia="Gungsuh" w:hAnsi="Arabic Typesetting" w:cs="Arabic Typesetting"/>
+          <w:b/>
+          <w:i w:val="0"/>
+          <w:sz w:val="36"/>
+          <w:szCs w:val="36"/>
+        </w:rPr>
+      </w:pPr>
+      <w:r>
         <w:rPr>
           <w:rFonts w:ascii="Arabic Typesetting" w:eastAsia="Gungsuh" w:hAnsi="Arabic Typesetting" w:cs="Arabic Typesetting"/>
           <w:sz w:val="96"/>
           <w:szCs w:val="96"/>
         </w:rPr>
-      </w:pPr>
-      <w:r>
-        <w:rPr>
-          <w:rFonts w:ascii="Arabic Typesetting" w:eastAsia="Gungsuh" w:hAnsi="Arabic Typesetting" w:cs="Arabic Typesetting"/>
-          <w:sz w:val="96"/>
-          <w:szCs w:val="96"/>
-        </w:rPr>
         <w:lastRenderedPageBreak/>
         <w:t xml:space="preserve"> </w:t>
       </w:r>
+      <w:r>
+        <w:rPr>
+          <w:rFonts w:ascii="Arabic Typesetting" w:eastAsia="Gungsuh" w:hAnsi="Arabic Typesetting" w:cs="Arabic Typesetting"/>
+          <w:b/>
+          <w:i w:val="0"/>
+          <w:sz w:val="36"/>
+          <w:szCs w:val="36"/>
+        </w:rPr>
+        <w:t xml:space="preserve">Tabla de contenido </w:t>
+      </w:r>
+    </w:p>
+    <w:p>
+      <w:pPr>
+        <w:pStyle w:val="Prrafodelista"/>
+        <w:numPr>
+          <w:ilvl w:val="0"/>
+          <w:numId w:val="1"/>
+        </w:numPr>
+        <w:rPr>
+          <w:rFonts w:ascii="Arabic Typesetting" w:hAnsi="Arabic Typesetting" w:cs="Arabic Typesetting"/>
+          <w:b/>
+          <w:sz w:val="36"/>
+          <w:szCs w:val="36"/>
+        </w:rPr>
+      </w:pPr>
+      <w:r>
+        <w:rPr>
+          <w:rFonts w:ascii="Arabic Typesetting" w:hAnsi="Arabic Typesetting" w:cs="Arabic Typesetting"/>
+          <w:b/>
+          <w:sz w:val="36"/>
+          <w:szCs w:val="36"/>
+        </w:rPr>
+        <w:t>Titulo……………………………………………………………………………….3</w:t>
+      </w:r>
+    </w:p>
+    <w:p>
+      <w:pPr>
+        <w:pStyle w:val="Prrafodelista"/>
+        <w:numPr>
+          <w:ilvl w:val="0"/>
+          <w:numId w:val="1"/>
+        </w:numPr>
+        <w:rPr>
+          <w:rFonts w:ascii="Arabic Typesetting" w:hAnsi="Arabic Typesetting" w:cs="Arabic Typesetting"/>
+          <w:b/>
+          <w:sz w:val="36"/>
+          <w:szCs w:val="36"/>
+        </w:rPr>
+      </w:pPr>
+      <w:r>
+        <w:rPr>
+          <w:rFonts w:ascii="Arabic Typesetting" w:hAnsi="Arabic Typesetting" w:cs="Arabic Typesetting"/>
+          <w:b/>
+          <w:sz w:val="36"/>
+          <w:szCs w:val="36"/>
+        </w:rPr>
+        <w:t xml:space="preserve">Objetivos…………………………………………………………………………...4 </w:t>
+      </w:r>
+    </w:p>
+    <w:p>
+      <w:pPr>
+        <w:pStyle w:val="Prrafodelista"/>
+        <w:numPr>
+          <w:ilvl w:val="1"/>
+          <w:numId w:val="1"/>
+        </w:numPr>
+        <w:rPr>
+          <w:rFonts w:ascii="Arabic Typesetting" w:hAnsi="Arabic Typesetting" w:cs="Arabic Typesetting"/>
+          <w:b/>
+          <w:sz w:val="36"/>
+          <w:szCs w:val="36"/>
+        </w:rPr>
+      </w:pPr>
+      <w:r>
+        <w:rPr>
+          <w:rFonts w:ascii="Arabic Typesetting" w:hAnsi="Arabic Typesetting" w:cs="Arabic Typesetting"/>
+          <w:sz w:val="32"/>
+          <w:szCs w:val="32"/>
+        </w:rPr>
+        <w:t>Objetivo general…………………………………………………………………………</w:t>
+      </w:r>
+      <w:r>
+        <w:rPr>
+          <w:rFonts w:ascii="Arabic Typesetting" w:hAnsi="Arabic Typesetting" w:cs="Arabic Typesetting"/>
+          <w:b/>
+          <w:sz w:val="36"/>
+          <w:szCs w:val="36"/>
+        </w:rPr>
+        <w:t>4</w:t>
+      </w:r>
+      <w:r>
+        <w:rPr>
+          <w:rFonts w:ascii="Arabic Typesetting" w:hAnsi="Arabic Typesetting" w:cs="Arabic Typesetting"/>
+          <w:b/>
+          <w:sz w:val="36"/>
+          <w:szCs w:val="36"/>
+        </w:rPr>
+        <w:t xml:space="preserve"> </w:t>
+      </w:r>
+    </w:p>
+    <w:p>
+      <w:pPr>
+        <w:pStyle w:val="Prrafodelista"/>
+        <w:numPr>
+          <w:ilvl w:val="1"/>
+          <w:numId w:val="1"/>
+        </w:numPr>
+        <w:rPr>
+          <w:rFonts w:ascii="Arabic Typesetting" w:hAnsi="Arabic Typesetting" w:cs="Arabic Typesetting"/>
+          <w:sz w:val="32"/>
+          <w:szCs w:val="32"/>
+        </w:rPr>
+      </w:pPr>
+      <w:r>
+        <w:rPr>
+          <w:rFonts w:ascii="Arabic Typesetting" w:hAnsi="Arabic Typesetting" w:cs="Arabic Typesetting"/>
+          <w:sz w:val="32"/>
+          <w:szCs w:val="32"/>
+        </w:rPr>
+        <w:t>Objetivos específicos……………………………………………………………………</w:t>
+      </w:r>
+      <w:r>
+        <w:rPr>
+          <w:rFonts w:ascii="Arabic Typesetting" w:hAnsi="Arabic Typesetting" w:cs="Arabic Typesetting"/>
+          <w:b/>
+          <w:sz w:val="36"/>
+          <w:szCs w:val="36"/>
+        </w:rPr>
+        <w:t>4</w:t>
+      </w:r>
+      <w:r>
+        <w:rPr>
+          <w:rFonts w:ascii="Arabic Typesetting" w:hAnsi="Arabic Typesetting" w:cs="Arabic Typesetting"/>
+          <w:b/>
+          <w:sz w:val="36"/>
+          <w:szCs w:val="36"/>
+        </w:rPr>
+        <w:t xml:space="preserve"> </w:t>
+      </w:r>
+    </w:p>
+    <w:p>
+      <w:pPr>
+        <w:pStyle w:val="Prrafodelista"/>
+        <w:numPr>
+          <w:ilvl w:val="0"/>
+          <w:numId w:val="1"/>
+        </w:numPr>
+        <w:rPr>
+          <w:rFonts w:ascii="Arabic Typesetting" w:hAnsi="Arabic Typesetting" w:cs="Arabic Typesetting"/>
+          <w:b/>
+          <w:sz w:val="36"/>
+          <w:szCs w:val="36"/>
+        </w:rPr>
+      </w:pPr>
+      <w:r>
+        <w:rPr>
+          <w:rFonts w:ascii="Arabic Typesetting" w:hAnsi="Arabic Typesetting" w:cs="Arabic Typesetting"/>
+          <w:b/>
+          <w:sz w:val="36"/>
+          <w:szCs w:val="36"/>
+        </w:rPr>
+        <w:t>Marco teórico</w:t>
+      </w:r>
+      <w:r>
+        <w:rPr>
+          <w:rFonts w:ascii="Arabic Typesetting" w:hAnsi="Arabic Typesetting" w:cs="Arabic Typesetting"/>
+          <w:b/>
+          <w:sz w:val="36"/>
+          <w:szCs w:val="36"/>
+        </w:rPr>
+        <w:t xml:space="preserve">………………………………………………………………………5 </w:t>
+      </w:r>
+    </w:p>
+    <w:p>
+      <w:pPr>
+        <w:pStyle w:val="Prrafodelista"/>
+        <w:rPr>
+          <w:rFonts w:ascii="Arabic Typesetting" w:hAnsi="Arabic Typesetting" w:cs="Arabic Typesetting"/>
+          <w:sz w:val="32"/>
+          <w:szCs w:val="32"/>
+        </w:rPr>
+      </w:pPr>
+      <w:r>
+        <w:rPr>
+          <w:rFonts w:ascii="Arabic Typesetting" w:hAnsi="Arabic Typesetting" w:cs="Arabic Typesetting"/>
+          <w:sz w:val="32"/>
+          <w:szCs w:val="32"/>
+        </w:rPr>
+        <w:t>3.1</w:t>
+      </w:r>
+    </w:p>
+    <w:p>
+      <w:pPr>
+        <w:pStyle w:val="Prrafodelista"/>
+        <w:rPr>
+          <w:rFonts w:ascii="Arabic Typesetting" w:hAnsi="Arabic Typesetting" w:cs="Arabic Typesetting"/>
+          <w:sz w:val="32"/>
+          <w:szCs w:val="32"/>
+        </w:rPr>
+      </w:pPr>
+      <w:r>
+        <w:rPr>
+          <w:rFonts w:ascii="Arabic Typesetting" w:hAnsi="Arabic Typesetting" w:cs="Arabic Typesetting"/>
+          <w:sz w:val="32"/>
+          <w:szCs w:val="32"/>
+        </w:rPr>
+        <w:t>3.2</w:t>
+      </w:r>
+    </w:p>
+    <w:p>
+      <w:pPr>
+        <w:pStyle w:val="Prrafodelista"/>
+        <w:rPr>
+          <w:rFonts w:ascii="Arabic Typesetting" w:hAnsi="Arabic Typesetting" w:cs="Arabic Typesetting"/>
+          <w:sz w:val="32"/>
+          <w:szCs w:val="32"/>
+        </w:rPr>
+      </w:pPr>
+      <w:r>
+        <w:rPr>
+          <w:rFonts w:ascii="Arabic Typesetting" w:hAnsi="Arabic Typesetting" w:cs="Arabic Typesetting"/>
+          <w:sz w:val="32"/>
+          <w:szCs w:val="32"/>
+        </w:rPr>
+        <w:t>3.3</w:t>
+      </w:r>
+    </w:p>
+    <w:p>
+      <w:pPr>
+        <w:pStyle w:val="Prrafodelista"/>
+        <w:rPr>
+          <w:rFonts w:ascii="Arabic Typesetting" w:hAnsi="Arabic Typesetting" w:cs="Arabic Typesetting"/>
+          <w:sz w:val="32"/>
+          <w:szCs w:val="32"/>
+        </w:rPr>
+      </w:pPr>
+      <w:r>
+        <w:rPr>
+          <w:rFonts w:ascii="Arabic Typesetting" w:hAnsi="Arabic Typesetting" w:cs="Arabic Typesetting"/>
+          <w:sz w:val="32"/>
+          <w:szCs w:val="32"/>
+        </w:rPr>
+        <w:t>3.4</w:t>
+      </w:r>
+    </w:p>
+    <w:p>
+      <w:pPr>
+        <w:pStyle w:val="Prrafodelista"/>
+        <w:rPr>
+          <w:rFonts w:ascii="Arabic Typesetting" w:hAnsi="Arabic Typesetting" w:cs="Arabic Typesetting"/>
+          <w:sz w:val="32"/>
+          <w:szCs w:val="32"/>
+        </w:rPr>
+      </w:pPr>
+      <w:r>
+        <w:rPr>
+          <w:rFonts w:ascii="Arabic Typesetting" w:hAnsi="Arabic Typesetting" w:cs="Arabic Typesetting"/>
+          <w:sz w:val="32"/>
+          <w:szCs w:val="32"/>
+        </w:rPr>
+        <w:t>3.5</w:t>
+      </w:r>
+    </w:p>
+    <w:p>
+      <w:pPr>
+        <w:pStyle w:val="Prrafodelista"/>
+        <w:rPr>
+          <w:rFonts w:ascii="Arabic Typesetting" w:hAnsi="Arabic Typesetting" w:cs="Arabic Typesetting"/>
+          <w:sz w:val="32"/>
+          <w:szCs w:val="32"/>
+        </w:rPr>
+      </w:pPr>
+      <w:r>
+        <w:rPr>
+          <w:rFonts w:ascii="Arabic Typesetting" w:hAnsi="Arabic Typesetting" w:cs="Arabic Typesetting"/>
+          <w:sz w:val="32"/>
+          <w:szCs w:val="32"/>
+        </w:rPr>
+        <w:t>3.6</w:t>
+      </w:r>
+    </w:p>
+    <w:p>
+      <w:pPr>
+        <w:pStyle w:val="Prrafodelista"/>
+        <w:rPr>
+          <w:rFonts w:ascii="Arabic Typesetting" w:hAnsi="Arabic Typesetting" w:cs="Arabic Typesetting"/>
+          <w:sz w:val="32"/>
+          <w:szCs w:val="32"/>
+        </w:rPr>
+      </w:pPr>
+      <w:r>
+        <w:rPr>
+          <w:rFonts w:ascii="Arabic Typesetting" w:hAnsi="Arabic Typesetting" w:cs="Arabic Typesetting"/>
+          <w:sz w:val="32"/>
+          <w:szCs w:val="32"/>
+        </w:rPr>
+        <w:t>3.7</w:t>
+      </w:r>
+      <w:r>
+        <w:rPr>
+          <w:rFonts w:ascii="Arabic Typesetting" w:hAnsi="Arabic Typesetting" w:cs="Arabic Typesetting"/>
+          <w:sz w:val="32"/>
+          <w:szCs w:val="32"/>
+        </w:rPr>
+        <w:t xml:space="preserve">      </w:t>
+      </w:r>
+      <w:bookmarkStart w:id="0" w:name="_GoBack"/>
+      <w:bookmarkEnd w:id="0"/>
+    </w:p>
+    <w:p>
+      <w:pPr>
+        <w:rPr>
+          <w:rFonts w:ascii="Arabic Typesetting" w:hAnsi="Arabic Typesetting" w:cs="Arabic Typesetting"/>
+          <w:b/>
+          <w:sz w:val="36"/>
+          <w:szCs w:val="36"/>
+        </w:rPr>
+      </w:pPr>
+    </w:p>
+    <w:p>
+      <w:pPr>
+        <w:rPr>
+          <w:rFonts w:ascii="Arabic Typesetting" w:hAnsi="Arabic Typesetting" w:cs="Arabic Typesetting"/>
+          <w:b/>
+          <w:sz w:val="36"/>
+          <w:szCs w:val="36"/>
+        </w:rPr>
+      </w:pPr>
+    </w:p>
+    <w:p>
+      <w:pPr>
+        <w:rPr>
+          <w:rFonts w:ascii="Arabic Typesetting" w:hAnsi="Arabic Typesetting" w:cs="Arabic Typesetting"/>
+          <w:b/>
+          <w:sz w:val="36"/>
+          <w:szCs w:val="36"/>
+        </w:rPr>
+      </w:pPr>
+    </w:p>
+    <w:p>
+      <w:pPr>
+        <w:pStyle w:val="Prrafodelista"/>
+        <w:rPr>
+          <w:rFonts w:ascii="Arabic Typesetting" w:hAnsi="Arabic Typesetting" w:cs="Arabic Typesetting"/>
+          <w:sz w:val="32"/>
+          <w:szCs w:val="32"/>
+        </w:rPr>
+      </w:pPr>
+    </w:p>
+    <w:p>
+      <w:pPr>
+        <w:pStyle w:val="Prrafodelista"/>
+        <w:rPr>
+          <w:rFonts w:ascii="Arabic Typesetting" w:hAnsi="Arabic Typesetting" w:cs="Arabic Typesetting"/>
+          <w:sz w:val="32"/>
+          <w:szCs w:val="32"/>
+        </w:rPr>
+      </w:pPr>
+    </w:p>
+    <w:p>
+      <w:pPr>
+        <w:pStyle w:val="Prrafodelista"/>
+        <w:rPr>
+          <w:rFonts w:ascii="Arabic Typesetting" w:hAnsi="Arabic Typesetting" w:cs="Arabic Typesetting"/>
+          <w:sz w:val="32"/>
+          <w:szCs w:val="32"/>
+        </w:rPr>
+      </w:pPr>
     </w:p>
     <w:p>
       <w:pPr>
@@ -438,6 +806,154 @@
     </w:sectPr>
   </w:body>
 </w:document>
+</file>
+
+<file path=word/numbering.xml><?xml version="1.0" encoding="utf-8"?>
+<w:numbering xmlns:wpc="http://schemas.microsoft.com/office/word/2010/wordprocessingCanvas" xmlns:mc="http://schemas.openxmlformats.org/markup-compatibility/2006" xmlns:o="urn:schemas-microsoft-com:office:office" xmlns:r="http://schemas.openxmlformats.org/officeDocument/2006/relationships" xmlns:m="http://schemas.openxmlformats.org/officeDocument/2006/math" xmlns:v="urn:schemas-microsoft-com:vml" xmlns:wp14="http://schemas.microsoft.com/office/word/2010/wordprocessingDrawing" xmlns:wp="http://schemas.openxmlformats.org/drawingml/2006/wordprocessingDrawing" xmlns:w10="urn:schemas-microsoft-com:office:word" xmlns:w="http://schemas.openxmlformats.org/wordprocessingml/2006/main" xmlns:w14="http://schemas.microsoft.com/office/word/2010/wordml" xmlns:w15="http://schemas.microsoft.com/office/word/2012/wordml" xmlns:wpg="http://schemas.microsoft.com/office/word/2010/wordprocessingGroup" xmlns:wpi="http://schemas.microsoft.com/office/word/2010/wordprocessingInk" xmlns:wne="http://schemas.microsoft.com/office/word/2006/wordml" xmlns:wps="http://schemas.microsoft.com/office/word/2010/wordprocessingShape" mc:Ignorable="w14 w15 wp14">
+  <w:abstractNum w:abstractNumId="0" w15:restartNumberingAfterBreak="0">
+    <w:nsid w:val="04CD51D7"/>
+    <w:multiLevelType w:val="multilevel"/>
+    <w:tmpl w:val="57804142"/>
+    <w:lvl w:ilvl="0">
+      <w:start w:val="1"/>
+      <w:numFmt w:val="decimal"/>
+      <w:lvlText w:val="%1."/>
+      <w:lvlJc w:val="left"/>
+      <w:pPr>
+        <w:ind w:left="720" w:hanging="360"/>
+      </w:pPr>
+      <w:rPr>
+        <w:rFonts w:hint="default"/>
+        <w:b/>
+        <w:sz w:val="36"/>
+        <w:szCs w:val="36"/>
+      </w:rPr>
+    </w:lvl>
+    <w:lvl w:ilvl="1">
+      <w:start w:val="1"/>
+      <w:numFmt w:val="decimal"/>
+      <w:isLgl/>
+      <w:lvlText w:val="%1.%2"/>
+      <w:lvlJc w:val="left"/>
+      <w:pPr>
+        <w:ind w:left="1080" w:hanging="360"/>
+      </w:pPr>
+      <w:rPr>
+        <w:rFonts w:hint="default"/>
+        <w:b w:val="0"/>
+        <w:sz w:val="32"/>
+      </w:rPr>
+    </w:lvl>
+    <w:lvl w:ilvl="2">
+      <w:start w:val="1"/>
+      <w:numFmt w:val="decimal"/>
+      <w:isLgl/>
+      <w:lvlText w:val="%1.%2.%3"/>
+      <w:lvlJc w:val="left"/>
+      <w:pPr>
+        <w:ind w:left="1800" w:hanging="720"/>
+      </w:pPr>
+      <w:rPr>
+        <w:rFonts w:hint="default"/>
+        <w:b w:val="0"/>
+        <w:sz w:val="32"/>
+      </w:rPr>
+    </w:lvl>
+    <w:lvl w:ilvl="3">
+      <w:start w:val="1"/>
+      <w:numFmt w:val="decimal"/>
+      <w:isLgl/>
+      <w:lvlText w:val="%1.%2.%3.%4"/>
+      <w:lvlJc w:val="left"/>
+      <w:pPr>
+        <w:ind w:left="2160" w:hanging="720"/>
+      </w:pPr>
+      <w:rPr>
+        <w:rFonts w:hint="default"/>
+        <w:b w:val="0"/>
+        <w:sz w:val="32"/>
+      </w:rPr>
+    </w:lvl>
+    <w:lvl w:ilvl="4">
+      <w:start w:val="1"/>
+      <w:numFmt w:val="decimal"/>
+      <w:isLgl/>
+      <w:lvlText w:val="%1.%2.%3.%4.%5"/>
+      <w:lvlJc w:val="left"/>
+      <w:pPr>
+        <w:ind w:left="2880" w:hanging="1080"/>
+      </w:pPr>
+      <w:rPr>
+        <w:rFonts w:hint="default"/>
+        <w:b w:val="0"/>
+        <w:sz w:val="32"/>
+      </w:rPr>
+    </w:lvl>
+    <w:lvl w:ilvl="5">
+      <w:start w:val="1"/>
+      <w:numFmt w:val="decimal"/>
+      <w:isLgl/>
+      <w:lvlText w:val="%1.%2.%3.%4.%5.%6"/>
+      <w:lvlJc w:val="left"/>
+      <w:pPr>
+        <w:ind w:left="3240" w:hanging="1080"/>
+      </w:pPr>
+      <w:rPr>
+        <w:rFonts w:hint="default"/>
+        <w:b w:val="0"/>
+        <w:sz w:val="32"/>
+      </w:rPr>
+    </w:lvl>
+    <w:lvl w:ilvl="6">
+      <w:start w:val="1"/>
+      <w:numFmt w:val="decimal"/>
+      <w:isLgl/>
+      <w:lvlText w:val="%1.%2.%3.%4.%5.%6.%7"/>
+      <w:lvlJc w:val="left"/>
+      <w:pPr>
+        <w:ind w:left="3600" w:hanging="1080"/>
+      </w:pPr>
+      <w:rPr>
+        <w:rFonts w:hint="default"/>
+        <w:b w:val="0"/>
+        <w:sz w:val="32"/>
+      </w:rPr>
+    </w:lvl>
+    <w:lvl w:ilvl="7">
+      <w:start w:val="1"/>
+      <w:numFmt w:val="decimal"/>
+      <w:isLgl/>
+      <w:lvlText w:val="%1.%2.%3.%4.%5.%6.%7.%8"/>
+      <w:lvlJc w:val="left"/>
+      <w:pPr>
+        <w:ind w:left="4320" w:hanging="1440"/>
+      </w:pPr>
+      <w:rPr>
+        <w:rFonts w:hint="default"/>
+        <w:b w:val="0"/>
+        <w:sz w:val="32"/>
+      </w:rPr>
+    </w:lvl>
+    <w:lvl w:ilvl="8">
+      <w:start w:val="1"/>
+      <w:numFmt w:val="decimal"/>
+      <w:isLgl/>
+      <w:lvlText w:val="%1.%2.%3.%4.%5.%6.%7.%8.%9"/>
+      <w:lvlJc w:val="left"/>
+      <w:pPr>
+        <w:ind w:left="4680" w:hanging="1440"/>
+      </w:pPr>
+      <w:rPr>
+        <w:rFonts w:hint="default"/>
+        <w:b w:val="0"/>
+        <w:sz w:val="32"/>
+      </w:rPr>
+    </w:lvl>
+  </w:abstractNum>
+  <w:num w:numId="1">
+    <w:abstractNumId w:val="0"/>
+  </w:num>
+</w:numbering>
 </file>
 
 <file path=word/styles.xml><?xml version="1.0" encoding="utf-8"?>
@@ -835,6 +1351,50 @@
     <w:qFormat/>
     <w:rsid w:val="00BF48AB"/>
   </w:style>
+  <w:style w:type="paragraph" w:styleId="Ttulo1">
+    <w:name w:val="heading 1"/>
+    <w:basedOn w:val="Normal"/>
+    <w:next w:val="Normal"/>
+    <w:link w:val="Ttulo1Car"/>
+    <w:uiPriority w:val="9"/>
+    <w:qFormat/>
+    <w:rsid w:val="00E83F8A"/>
+    <w:pPr>
+      <w:keepNext/>
+      <w:keepLines/>
+      <w:spacing w:before="240" w:after="0"/>
+      <w:outlineLvl w:val="0"/>
+    </w:pPr>
+    <w:rPr>
+      <w:rFonts w:asciiTheme="majorHAnsi" w:eastAsiaTheme="majorEastAsia" w:hAnsiTheme="majorHAnsi" w:cstheme="majorBidi"/>
+      <w:color w:val="2E74B5" w:themeColor="accent1" w:themeShade="BF"/>
+      <w:sz w:val="32"/>
+      <w:szCs w:val="32"/>
+    </w:rPr>
+  </w:style>
+  <w:style w:type="paragraph" w:styleId="Ttulo7">
+    <w:name w:val="heading 7"/>
+    <w:basedOn w:val="Normal"/>
+    <w:next w:val="Normal"/>
+    <w:link w:val="Ttulo7Car"/>
+    <w:uiPriority w:val="9"/>
+    <w:semiHidden/>
+    <w:unhideWhenUsed/>
+    <w:qFormat/>
+    <w:rsid w:val="00E83F8A"/>
+    <w:pPr>
+      <w:keepNext/>
+      <w:keepLines/>
+      <w:spacing w:before="40" w:after="0"/>
+      <w:outlineLvl w:val="6"/>
+    </w:pPr>
+    <w:rPr>
+      <w:rFonts w:asciiTheme="majorHAnsi" w:eastAsiaTheme="majorEastAsia" w:hAnsiTheme="majorHAnsi" w:cstheme="majorBidi"/>
+      <w:i/>
+      <w:iCs/>
+      <w:color w:val="1F4D78" w:themeColor="accent1" w:themeShade="7F"/>
+    </w:rPr>
+  </w:style>
   <w:style w:type="character" w:default="1" w:styleId="Fuentedeprrafopredeter">
     <w:name w:val="Default Paragraph Font"/>
     <w:uiPriority w:val="1"/>
@@ -861,6 +1421,109 @@
     <w:uiPriority w:val="99"/>
     <w:semiHidden/>
     <w:unhideWhenUsed/>
+  </w:style>
+  <w:style w:type="character" w:customStyle="1" w:styleId="Ttulo1Car">
+    <w:name w:val="Título 1 Car"/>
+    <w:basedOn w:val="Fuentedeprrafopredeter"/>
+    <w:link w:val="Ttulo1"/>
+    <w:uiPriority w:val="9"/>
+    <w:rsid w:val="00E83F8A"/>
+    <w:rPr>
+      <w:rFonts w:asciiTheme="majorHAnsi" w:eastAsiaTheme="majorEastAsia" w:hAnsiTheme="majorHAnsi" w:cstheme="majorBidi"/>
+      <w:color w:val="2E74B5" w:themeColor="accent1" w:themeShade="BF"/>
+      <w:sz w:val="32"/>
+      <w:szCs w:val="32"/>
+    </w:rPr>
+  </w:style>
+  <w:style w:type="paragraph" w:styleId="TtulodeTDC">
+    <w:name w:val="TOC Heading"/>
+    <w:basedOn w:val="Ttulo1"/>
+    <w:next w:val="Normal"/>
+    <w:uiPriority w:val="39"/>
+    <w:unhideWhenUsed/>
+    <w:qFormat/>
+    <w:rsid w:val="00E83F8A"/>
+    <w:pPr>
+      <w:outlineLvl w:val="9"/>
+    </w:pPr>
+    <w:rPr>
+      <w:lang w:eastAsia="es-CO"/>
+    </w:rPr>
+  </w:style>
+  <w:style w:type="paragraph" w:styleId="TDC2">
+    <w:name w:val="toc 2"/>
+    <w:basedOn w:val="Normal"/>
+    <w:next w:val="Normal"/>
+    <w:autoRedefine/>
+    <w:uiPriority w:val="39"/>
+    <w:unhideWhenUsed/>
+    <w:rsid w:val="00E83F8A"/>
+    <w:pPr>
+      <w:spacing w:after="100"/>
+      <w:ind w:left="220"/>
+    </w:pPr>
+    <w:rPr>
+      <w:rFonts w:eastAsiaTheme="minorEastAsia" w:cs="Times New Roman"/>
+      <w:lang w:eastAsia="es-CO"/>
+    </w:rPr>
+  </w:style>
+  <w:style w:type="paragraph" w:styleId="TDC1">
+    <w:name w:val="toc 1"/>
+    <w:basedOn w:val="Normal"/>
+    <w:next w:val="Normal"/>
+    <w:autoRedefine/>
+    <w:uiPriority w:val="39"/>
+    <w:unhideWhenUsed/>
+    <w:rsid w:val="00E83F8A"/>
+    <w:pPr>
+      <w:spacing w:after="100"/>
+    </w:pPr>
+    <w:rPr>
+      <w:rFonts w:eastAsiaTheme="minorEastAsia" w:cs="Times New Roman"/>
+      <w:lang w:eastAsia="es-CO"/>
+    </w:rPr>
+  </w:style>
+  <w:style w:type="paragraph" w:styleId="TDC3">
+    <w:name w:val="toc 3"/>
+    <w:basedOn w:val="Normal"/>
+    <w:next w:val="Normal"/>
+    <w:autoRedefine/>
+    <w:uiPriority w:val="39"/>
+    <w:unhideWhenUsed/>
+    <w:rsid w:val="00E83F8A"/>
+    <w:pPr>
+      <w:spacing w:after="100"/>
+      <w:ind w:left="440"/>
+    </w:pPr>
+    <w:rPr>
+      <w:rFonts w:eastAsiaTheme="minorEastAsia" w:cs="Times New Roman"/>
+      <w:lang w:eastAsia="es-CO"/>
+    </w:rPr>
+  </w:style>
+  <w:style w:type="character" w:customStyle="1" w:styleId="Ttulo7Car">
+    <w:name w:val="Título 7 Car"/>
+    <w:basedOn w:val="Fuentedeprrafopredeter"/>
+    <w:link w:val="Ttulo7"/>
+    <w:uiPriority w:val="9"/>
+    <w:semiHidden/>
+    <w:rsid w:val="00E83F8A"/>
+    <w:rPr>
+      <w:rFonts w:asciiTheme="majorHAnsi" w:eastAsiaTheme="majorEastAsia" w:hAnsiTheme="majorHAnsi" w:cstheme="majorBidi"/>
+      <w:i/>
+      <w:iCs/>
+      <w:color w:val="1F4D78" w:themeColor="accent1" w:themeShade="7F"/>
+    </w:rPr>
+  </w:style>
+  <w:style w:type="paragraph" w:styleId="Prrafodelista">
+    <w:name w:val="List Paragraph"/>
+    <w:basedOn w:val="Normal"/>
+    <w:uiPriority w:val="34"/>
+    <w:qFormat/>
+    <w:rsid w:val="00E83F8A"/>
+    <w:pPr>
+      <w:ind w:left="720"/>
+      <w:contextualSpacing/>
+    </w:pPr>
   </w:style>
 </w:styles>
 </file>
@@ -1124,4 +1787,16 @@
     </a:ext>
   </a:extLst>
 </a:theme>
+</file>
+
+<file path=customXml/item1.xml><?xml version="1.0" encoding="utf-8"?>
+<b:Sources xmlns:b="http://schemas.openxmlformats.org/officeDocument/2006/bibliography" xmlns="http://schemas.openxmlformats.org/officeDocument/2006/bibliography" SelectedStyle="\APASixthEditionOfficeOnline.xsl" StyleName="APA" Version="6"/>
+</file>
+
+<file path=customXml/itemProps1.xml><?xml version="1.0" encoding="utf-8"?>
+<ds:datastoreItem xmlns:ds="http://schemas.openxmlformats.org/officeDocument/2006/customXml" ds:itemID="{EFA7B3BD-64EF-4F16-901B-F098484D4DD6}">
+  <ds:schemaRefs>
+    <ds:schemaRef ds:uri="http://schemas.openxmlformats.org/officeDocument/2006/bibliography"/>
+  </ds:schemaRefs>
+</ds:datastoreItem>
 </file>
</xml_diff>